<commit_message>
Archivo editado en word
</commit_message>
<xml_diff>
--- a/2023-03-24 Requerimientos de clientes y caracteristicas de ingenieria.docx
+++ b/2023-03-24 Requerimientos de clientes y caracteristicas de ingenieria.docx
@@ -1392,26 +1392,14 @@
         <w:rPr>
           <w:lang w:val="es-MX"/>
         </w:rPr>
-        <w:t>Constantes configurables</w:t>
-      </w:r>
-      <w:r>
-        <w:rPr>
-          <w:lang w:val="es-MX"/>
-        </w:rPr>
-        <w:t xml:space="preserve"> (</w:t>
+        <w:t>Constantes configurables (</w:t>
       </w:r>
       <w:proofErr w:type="spellStart"/>
       <w:r>
         <w:rPr>
           <w:lang w:val="es-MX"/>
         </w:rPr>
-        <w:t>a</w:t>
-      </w:r>
-      <w:r>
-        <w:rPr>
-          <w:lang w:val="es-MX"/>
-        </w:rPr>
-        <w:t>utotune</w:t>
+        <w:t>autotune</w:t>
       </w:r>
       <w:proofErr w:type="spellEnd"/>
       <w:r>
@@ -1478,25 +1466,7 @@
         <w:rPr>
           <w:lang w:val="es-MX"/>
         </w:rPr>
-        <w:t xml:space="preserve">Funciones de monitoreo </w:t>
-      </w:r>
-      <w:r>
-        <w:rPr>
-          <w:lang w:val="es-MX"/>
-        </w:rPr>
-        <w:t xml:space="preserve">y configuración </w:t>
-      </w:r>
-      <w:r>
-        <w:rPr>
-          <w:lang w:val="es-MX"/>
-        </w:rPr>
-        <w:t>remot</w:t>
-      </w:r>
-      <w:r>
-        <w:rPr>
-          <w:lang w:val="es-MX"/>
-        </w:rPr>
-        <w:t>a</w:t>
+        <w:t>Funciones de monitoreo y configuración remota</w:t>
       </w:r>
     </w:p>
     <w:p>
@@ -1538,97 +1508,75 @@
           <w:iCs/>
           <w:lang w:val="es-MX"/>
         </w:rPr>
-        <w:t>Voltaje de alimentación</w:t>
-      </w:r>
-      <w:r>
-        <w:rPr>
+        <w:t>Voltaje de alimentación (restricción)</w:t>
+      </w:r>
+    </w:p>
+    <w:p>
+      <w:pPr>
+        <w:rPr>
+          <w:b/>
+          <w:bCs/>
+          <w:lang w:val="es-MX"/>
+        </w:rPr>
+      </w:pPr>
+      <w:r>
+        <w:rPr>
+          <w:lang w:val="es-MX"/>
+        </w:rPr>
+        <w:t>Protección de polarización y salida</w:t>
+      </w:r>
+    </w:p>
+    <w:p>
+      <w:pPr>
+        <w:rPr>
+          <w:lang w:val="es-MX"/>
+        </w:rPr>
+      </w:pPr>
+      <w:r>
+        <w:rPr>
+          <w:lang w:val="es-MX"/>
+        </w:rPr>
+        <w:t xml:space="preserve">Temperatura de operación </w:t>
+      </w:r>
+      <w:r>
+        <w:rPr>
+          <w:lang w:val="es-MX"/>
+        </w:rPr>
+        <w:t>y ambiental adecuadas</w:t>
+      </w:r>
+    </w:p>
+    <w:p>
+      <w:pPr>
+        <w:rPr>
+          <w:b/>
+          <w:bCs/>
+          <w:lang w:val="es-MX"/>
+        </w:rPr>
+      </w:pPr>
+      <w:r>
+        <w:rPr>
+          <w:lang w:val="es-MX"/>
+        </w:rPr>
+        <w:t>Consumo de corriente</w:t>
+      </w:r>
+    </w:p>
+    <w:p>
+      <w:pPr>
+        <w:rPr>
+          <w:b/>
+          <w:bCs/>
           <w:i/>
           <w:iCs/>
           <w:lang w:val="es-MX"/>
         </w:rPr>
-        <w:t xml:space="preserve"> (restricción)</w:t>
-      </w:r>
-    </w:p>
-    <w:p>
-      <w:pPr>
-        <w:rPr>
-          <w:b/>
-          <w:bCs/>
-          <w:lang w:val="es-MX"/>
-        </w:rPr>
-      </w:pPr>
-      <w:r>
-        <w:rPr>
-          <w:lang w:val="es-MX"/>
-        </w:rPr>
-        <w:t>Protección de polarización</w:t>
-      </w:r>
-      <w:r>
-        <w:rPr>
-          <w:lang w:val="es-MX"/>
-        </w:rPr>
-        <w:t xml:space="preserve"> y salida</w:t>
-      </w:r>
-    </w:p>
-    <w:p>
-      <w:pPr>
-        <w:rPr>
-          <w:lang w:val="es-MX"/>
-        </w:rPr>
-      </w:pPr>
-      <w:r>
-        <w:rPr>
-          <w:lang w:val="es-MX"/>
-        </w:rPr>
-        <w:t xml:space="preserve">Temperatura de operación </w:t>
-      </w:r>
-      <w:r>
-        <w:rPr>
-          <w:lang w:val="es-MX"/>
-        </w:rPr>
-        <w:t>y ambiental adecuadas</w:t>
-      </w:r>
-    </w:p>
-    <w:p>
-      <w:pPr>
-        <w:rPr>
-          <w:b/>
-          <w:bCs/>
-          <w:lang w:val="es-MX"/>
-        </w:rPr>
-      </w:pPr>
-      <w:r>
-        <w:rPr>
-          <w:lang w:val="es-MX"/>
-        </w:rPr>
-        <w:t>Consumo de corriente</w:t>
-      </w:r>
-    </w:p>
-    <w:p>
-      <w:pPr>
-        <w:rPr>
-          <w:b/>
-          <w:bCs/>
+      </w:pPr>
+      <w:r>
+        <w:rPr>
           <w:i/>
           <w:iCs/>
           <w:lang w:val="es-MX"/>
         </w:rPr>
-      </w:pPr>
-      <w:r>
-        <w:rPr>
-          <w:i/>
-          <w:iCs/>
-          <w:lang w:val="es-MX"/>
-        </w:rPr>
-        <w:t>Dimensiones externas</w:t>
-      </w:r>
-      <w:r>
-        <w:rPr>
-          <w:i/>
-          <w:iCs/>
-          <w:lang w:val="es-MX"/>
-        </w:rPr>
-        <w:t xml:space="preserve"> (restricción)</w:t>
+        <w:t>Dimensiones externas (restricción)</w:t>
       </w:r>
     </w:p>
     <w:p>
@@ -1842,7 +1790,381 @@
         <w:rPr>
           <w:lang w:val="es-MX"/>
         </w:rPr>
-        <w:t>Funciones de monitoreo remoto (8.</w:t>
+        <w:t>Funciones de monitoreo remoto (8.2)</w:t>
+      </w:r>
+    </w:p>
+    <w:p>
+      <w:pPr>
+        <w:pStyle w:val="Prrafodelista"/>
+        <w:numPr>
+          <w:ilvl w:val="0"/>
+          <w:numId w:val="5"/>
+        </w:numPr>
+        <w:rPr>
+          <w:lang w:val="es-MX"/>
+        </w:rPr>
+      </w:pPr>
+      <w:r>
+        <w:rPr>
+          <w:lang w:val="es-MX"/>
+        </w:rPr>
+        <w:t xml:space="preserve">Constantes configurables y </w:t>
+      </w:r>
+      <w:proofErr w:type="spellStart"/>
+      <w:r>
+        <w:rPr>
+          <w:lang w:val="es-MX"/>
+        </w:rPr>
+        <w:t>autotune</w:t>
+      </w:r>
+      <w:proofErr w:type="spellEnd"/>
+      <w:r>
+        <w:rPr>
+          <w:lang w:val="es-MX"/>
+        </w:rPr>
+        <w:t xml:space="preserve"> (5.9)</w:t>
+      </w:r>
+    </w:p>
+    <w:p>
+      <w:pPr>
+        <w:pStyle w:val="Prrafodelista"/>
+        <w:numPr>
+          <w:ilvl w:val="0"/>
+          <w:numId w:val="5"/>
+        </w:numPr>
+        <w:rPr>
+          <w:lang w:val="es-MX"/>
+        </w:rPr>
+      </w:pPr>
+      <w:r>
+        <w:rPr>
+          <w:lang w:val="es-MX"/>
+        </w:rPr>
+        <w:t>Programación secuencial robusta (5.7)</w:t>
+      </w:r>
+    </w:p>
+    <w:p>
+      <w:pPr>
+        <w:pStyle w:val="Prrafodelista"/>
+        <w:numPr>
+          <w:ilvl w:val="0"/>
+          <w:numId w:val="5"/>
+        </w:numPr>
+        <w:rPr>
+          <w:lang w:val="es-MX"/>
+        </w:rPr>
+      </w:pPr>
+      <w:r>
+        <w:rPr>
+          <w:lang w:val="es-MX"/>
+        </w:rPr>
+        <w:t>Interfaz de usuario intuitiva y clara (5.6)</w:t>
+      </w:r>
+    </w:p>
+    <w:p>
+      <w:pPr>
+        <w:pStyle w:val="Prrafodelista"/>
+        <w:numPr>
+          <w:ilvl w:val="0"/>
+          <w:numId w:val="5"/>
+        </w:numPr>
+        <w:rPr>
+          <w:lang w:val="es-MX"/>
+        </w:rPr>
+      </w:pPr>
+      <w:r>
+        <w:rPr>
+          <w:lang w:val="es-MX"/>
+        </w:rPr>
+        <w:t>Funciones de diagnóstico (5.4)</w:t>
+      </w:r>
+    </w:p>
+    <w:p>
+      <w:pPr>
+        <w:pStyle w:val="Prrafodelista"/>
+        <w:numPr>
+          <w:ilvl w:val="0"/>
+          <w:numId w:val="5"/>
+        </w:numPr>
+        <w:rPr>
+          <w:lang w:val="es-MX"/>
+        </w:rPr>
+      </w:pPr>
+      <w:r>
+        <w:rPr>
+          <w:lang w:val="es-MX"/>
+        </w:rPr>
+        <w:t>Manual de operación y mantenimiento intuitivos y claros</w:t>
+      </w:r>
+      <w:r>
+        <w:rPr>
+          <w:lang w:val="es-MX"/>
+        </w:rPr>
+        <w:t xml:space="preserve"> (5.3)</w:t>
+      </w:r>
+    </w:p>
+    <w:p>
+      <w:pPr>
+        <w:pStyle w:val="Prrafodelista"/>
+        <w:numPr>
+          <w:ilvl w:val="0"/>
+          <w:numId w:val="5"/>
+        </w:numPr>
+        <w:rPr>
+          <w:lang w:val="es-MX"/>
+        </w:rPr>
+      </w:pPr>
+      <w:r>
+        <w:rPr>
+          <w:lang w:val="es-MX"/>
+        </w:rPr>
+        <w:t>Funciones de configuración remota (5)</w:t>
+      </w:r>
+    </w:p>
+    <w:p>
+      <w:pPr>
+        <w:pStyle w:val="Prrafodelista"/>
+        <w:numPr>
+          <w:ilvl w:val="0"/>
+          <w:numId w:val="5"/>
+        </w:numPr>
+        <w:rPr>
+          <w:lang w:val="es-MX"/>
+        </w:rPr>
+      </w:pPr>
+      <w:r>
+        <w:rPr>
+          <w:lang w:val="es-MX"/>
+        </w:rPr>
+        <w:t>Grado de protección (3.6)</w:t>
+      </w:r>
+    </w:p>
+    <w:p>
+      <w:pPr>
+        <w:pStyle w:val="Prrafodelista"/>
+        <w:numPr>
+          <w:ilvl w:val="0"/>
+          <w:numId w:val="5"/>
+        </w:numPr>
+        <w:rPr>
+          <w:lang w:val="es-MX"/>
+        </w:rPr>
+      </w:pPr>
+      <w:r>
+        <w:rPr>
+          <w:lang w:val="es-MX"/>
+        </w:rPr>
+        <w:t>Temperaturas en °C y °F (3.6)</w:t>
+      </w:r>
+    </w:p>
+    <w:p>
+      <w:pPr>
+        <w:pStyle w:val="Prrafodelista"/>
+        <w:numPr>
+          <w:ilvl w:val="0"/>
+          <w:numId w:val="5"/>
+        </w:numPr>
+        <w:rPr>
+          <w:highlight w:val="yellow"/>
+          <w:lang w:val="es-MX"/>
+        </w:rPr>
+      </w:pPr>
+      <w:r>
+        <w:rPr>
+          <w:highlight w:val="yellow"/>
+          <w:lang w:val="es-MX"/>
+        </w:rPr>
+        <w:t>Actuadores compatibles (3.2)</w:t>
+      </w:r>
+    </w:p>
+    <w:p>
+      <w:pPr>
+        <w:pStyle w:val="Prrafodelista"/>
+        <w:numPr>
+          <w:ilvl w:val="0"/>
+          <w:numId w:val="5"/>
+        </w:numPr>
+        <w:rPr>
+          <w:highlight w:val="yellow"/>
+          <w:lang w:val="es-MX"/>
+        </w:rPr>
+      </w:pPr>
+      <w:r>
+        <w:rPr>
+          <w:highlight w:val="yellow"/>
+          <w:lang w:val="es-MX"/>
+        </w:rPr>
+        <w:t>Sensores compatibles (3.2)</w:t>
+      </w:r>
+    </w:p>
+    <w:p>
+      <w:pPr>
+        <w:pStyle w:val="Prrafodelista"/>
+        <w:numPr>
+          <w:ilvl w:val="0"/>
+          <w:numId w:val="5"/>
+        </w:numPr>
+        <w:rPr>
+          <w:highlight w:val="yellow"/>
+          <w:lang w:val="es-MX"/>
+        </w:rPr>
+      </w:pPr>
+      <w:r>
+        <w:rPr>
+          <w:highlight w:val="yellow"/>
+          <w:lang w:val="es-MX"/>
+        </w:rPr>
+        <w:t>Tasa de muestreo (3.1)</w:t>
+      </w:r>
+    </w:p>
+    <w:p>
+      <w:pPr>
+        <w:pStyle w:val="Prrafodelista"/>
+        <w:numPr>
+          <w:ilvl w:val="0"/>
+          <w:numId w:val="5"/>
+        </w:numPr>
+        <w:rPr>
+          <w:highlight w:val="yellow"/>
+          <w:lang w:val="es-MX"/>
+        </w:rPr>
+      </w:pPr>
+      <w:r>
+        <w:rPr>
+          <w:highlight w:val="yellow"/>
+          <w:lang w:val="es-MX"/>
+        </w:rPr>
+        <w:t>Exactitud y precisión (3.1)</w:t>
+      </w:r>
+    </w:p>
+    <w:p>
+      <w:pPr>
+        <w:pStyle w:val="Prrafodelista"/>
+        <w:numPr>
+          <w:ilvl w:val="0"/>
+          <w:numId w:val="5"/>
+        </w:numPr>
+        <w:rPr>
+          <w:highlight w:val="yellow"/>
+          <w:lang w:val="es-MX"/>
+        </w:rPr>
+      </w:pPr>
+      <w:r>
+        <w:rPr>
+          <w:highlight w:val="yellow"/>
+          <w:lang w:val="es-MX"/>
+        </w:rPr>
+        <w:t>Rango de operación de temperatura de proceso (3.1)</w:t>
+      </w:r>
+    </w:p>
+    <w:p>
+      <w:pPr>
+        <w:pStyle w:val="Prrafodelista"/>
+        <w:numPr>
+          <w:ilvl w:val="0"/>
+          <w:numId w:val="5"/>
+        </w:numPr>
+        <w:rPr>
+          <w:lang w:val="es-MX"/>
+        </w:rPr>
+      </w:pPr>
+      <w:r>
+        <w:rPr>
+          <w:lang w:val="es-MX"/>
+        </w:rPr>
+        <w:t>Tipos de conectores eléctricos (3.1)</w:t>
+      </w:r>
+    </w:p>
+    <w:p>
+      <w:pPr>
+        <w:pStyle w:val="Prrafodelista"/>
+        <w:numPr>
+          <w:ilvl w:val="0"/>
+          <w:numId w:val="5"/>
+        </w:numPr>
+        <w:rPr>
+          <w:lang w:val="es-MX"/>
+        </w:rPr>
+      </w:pPr>
+      <w:r>
+        <w:rPr>
+          <w:lang w:val="es-MX"/>
+        </w:rPr>
+        <w:t>Mecanismos de montaje en tablero (2.7)</w:t>
+      </w:r>
+    </w:p>
+    <w:p>
+      <w:pPr>
+        <w:pStyle w:val="Prrafodelista"/>
+        <w:numPr>
+          <w:ilvl w:val="0"/>
+          <w:numId w:val="5"/>
+        </w:numPr>
+        <w:rPr>
+          <w:lang w:val="es-MX"/>
+        </w:rPr>
+      </w:pPr>
+      <w:r>
+        <w:rPr>
+          <w:lang w:val="es-MX"/>
+        </w:rPr>
+        <w:t>Temperatura de operación y ambiental adecuadas (2.4)</w:t>
+      </w:r>
+    </w:p>
+    <w:p>
+      <w:pPr>
+        <w:pStyle w:val="Prrafodelista"/>
+        <w:numPr>
+          <w:ilvl w:val="0"/>
+          <w:numId w:val="5"/>
+        </w:numPr>
+        <w:rPr>
+          <w:lang w:val="es-MX"/>
+        </w:rPr>
+      </w:pPr>
+      <w:proofErr w:type="spellStart"/>
+      <w:r>
+        <w:rPr>
+          <w:lang w:val="es-MX"/>
+        </w:rPr>
+        <w:t>Reset</w:t>
+      </w:r>
+      <w:proofErr w:type="spellEnd"/>
+      <w:r>
+        <w:rPr>
+          <w:lang w:val="es-MX"/>
+        </w:rPr>
+        <w:t xml:space="preserve"> de fábrica (2.3)</w:t>
+      </w:r>
+    </w:p>
+    <w:p>
+      <w:pPr>
+        <w:pStyle w:val="Prrafodelista"/>
+        <w:numPr>
+          <w:ilvl w:val="0"/>
+          <w:numId w:val="5"/>
+        </w:numPr>
+        <w:rPr>
+          <w:lang w:val="es-MX"/>
+        </w:rPr>
+      </w:pPr>
+      <w:r>
+        <w:rPr>
+          <w:lang w:val="es-MX"/>
+        </w:rPr>
+        <w:t xml:space="preserve">Protección de polarización </w:t>
+      </w:r>
+      <w:r>
+        <w:rPr>
+          <w:lang w:val="es-MX"/>
+        </w:rPr>
+        <w:t xml:space="preserve">y salida </w:t>
+      </w:r>
+      <w:r>
+        <w:rPr>
+          <w:lang w:val="es-MX"/>
+        </w:rPr>
+        <w:t>(</w:t>
       </w:r>
       <w:r>
         <w:rPr>
@@ -1872,21 +2194,39 @@
         <w:rPr>
           <w:lang w:val="es-MX"/>
         </w:rPr>
-        <w:t xml:space="preserve">Constantes configurables y </w:t>
+        <w:t>Consumo de corriente (2)</w:t>
+      </w:r>
+    </w:p>
+    <w:p>
+      <w:pPr>
+        <w:pStyle w:val="Prrafodelista"/>
+        <w:numPr>
+          <w:ilvl w:val="0"/>
+          <w:numId w:val="5"/>
+        </w:numPr>
+        <w:rPr>
+          <w:lang w:val="es-MX"/>
+        </w:rPr>
+      </w:pPr>
+      <w:r>
+        <w:rPr>
+          <w:lang w:val="es-MX"/>
+        </w:rPr>
+        <w:t xml:space="preserve">Facilidad de ensamblaje y </w:t>
       </w:r>
       <w:proofErr w:type="spellStart"/>
       <w:r>
         <w:rPr>
           <w:lang w:val="es-MX"/>
         </w:rPr>
-        <w:t>autotune</w:t>
+        <w:t>desensamblaje</w:t>
       </w:r>
       <w:proofErr w:type="spellEnd"/>
       <w:r>
         <w:rPr>
           <w:lang w:val="es-MX"/>
         </w:rPr>
-        <w:t xml:space="preserve"> (5.9)</w:t>
+        <w:t xml:space="preserve"> (1.8)</w:t>
       </w:r>
     </w:p>
     <w:p>
@@ -1904,13 +2244,7 @@
         <w:rPr>
           <w:lang w:val="es-MX"/>
         </w:rPr>
-        <w:t xml:space="preserve">Programación secuencial robusta </w:t>
-      </w:r>
-      <w:r>
-        <w:rPr>
-          <w:lang w:val="es-MX"/>
-        </w:rPr>
-        <w:t>(5.7)</w:t>
+        <w:t>Funciones de alarma (1.7)</w:t>
       </w:r>
     </w:p>
     <w:p>
@@ -1928,618 +2262,44 @@
         <w:rPr>
           <w:lang w:val="es-MX"/>
         </w:rPr>
-        <w:t xml:space="preserve">Interfaz de usuario intuitiva y clara </w:t>
-      </w:r>
-      <w:r>
-        <w:rPr>
-          <w:lang w:val="es-MX"/>
-        </w:rPr>
-        <w:t>(5.6)</w:t>
-      </w:r>
-    </w:p>
-    <w:p>
-      <w:pPr>
-        <w:pStyle w:val="Prrafodelista"/>
-        <w:numPr>
-          <w:ilvl w:val="0"/>
-          <w:numId w:val="5"/>
-        </w:numPr>
-        <w:rPr>
-          <w:lang w:val="es-MX"/>
-        </w:rPr>
-      </w:pPr>
-      <w:r>
-        <w:rPr>
-          <w:lang w:val="es-MX"/>
-        </w:rPr>
-        <w:t xml:space="preserve">Funciones de diagnóstico </w:t>
-      </w:r>
-      <w:r>
-        <w:rPr>
-          <w:lang w:val="es-MX"/>
-        </w:rPr>
-        <w:t>(5.4)</w:t>
-      </w:r>
-    </w:p>
-    <w:p>
-      <w:pPr>
-        <w:pStyle w:val="Prrafodelista"/>
-        <w:numPr>
-          <w:ilvl w:val="0"/>
-          <w:numId w:val="5"/>
-        </w:numPr>
-        <w:rPr>
-          <w:lang w:val="es-MX"/>
-        </w:rPr>
-      </w:pPr>
-      <w:r>
-        <w:rPr>
-          <w:lang w:val="es-MX"/>
-        </w:rPr>
-        <w:t>Manual de operación y mantenimiento intuitivos y claros</w:t>
-      </w:r>
-      <w:r>
-        <w:rPr>
-          <w:lang w:val="es-MX"/>
-        </w:rPr>
-        <w:t xml:space="preserve"> (5.3)</w:t>
-      </w:r>
-    </w:p>
-    <w:p>
-      <w:pPr>
-        <w:pStyle w:val="Prrafodelista"/>
-        <w:numPr>
-          <w:ilvl w:val="0"/>
-          <w:numId w:val="5"/>
-        </w:numPr>
-        <w:rPr>
-          <w:lang w:val="es-MX"/>
-        </w:rPr>
-      </w:pPr>
-      <w:r>
-        <w:rPr>
-          <w:lang w:val="es-MX"/>
-        </w:rPr>
-        <w:t>Funciones de configuración remota (5)</w:t>
-      </w:r>
-    </w:p>
-    <w:p>
-      <w:pPr>
-        <w:pStyle w:val="Prrafodelista"/>
-        <w:numPr>
-          <w:ilvl w:val="0"/>
-          <w:numId w:val="5"/>
-        </w:numPr>
-        <w:rPr>
-          <w:lang w:val="es-MX"/>
-        </w:rPr>
-      </w:pPr>
-      <w:r>
-        <w:rPr>
-          <w:lang w:val="es-MX"/>
-        </w:rPr>
-        <w:t>Grado de protección (3.</w:t>
-      </w:r>
-      <w:r>
-        <w:rPr>
-          <w:lang w:val="es-MX"/>
-        </w:rPr>
-        <w:t>6</w:t>
-      </w:r>
-      <w:r>
-        <w:rPr>
-          <w:lang w:val="es-MX"/>
-        </w:rPr>
-        <w:t>)</w:t>
-      </w:r>
-    </w:p>
-    <w:p>
-      <w:pPr>
-        <w:pStyle w:val="Prrafodelista"/>
-        <w:numPr>
-          <w:ilvl w:val="0"/>
-          <w:numId w:val="5"/>
-        </w:numPr>
-        <w:rPr>
-          <w:lang w:val="es-MX"/>
-        </w:rPr>
-      </w:pPr>
-      <w:r>
-        <w:rPr>
-          <w:lang w:val="es-MX"/>
-        </w:rPr>
-        <w:t>Temperaturas en °C y °F (3.</w:t>
-      </w:r>
-      <w:r>
-        <w:rPr>
-          <w:lang w:val="es-MX"/>
-        </w:rPr>
-        <w:t>6</w:t>
-      </w:r>
-      <w:r>
-        <w:rPr>
-          <w:lang w:val="es-MX"/>
-        </w:rPr>
-        <w:t>)</w:t>
-      </w:r>
-    </w:p>
-    <w:p>
-      <w:pPr>
-        <w:pStyle w:val="Prrafodelista"/>
-        <w:numPr>
-          <w:ilvl w:val="0"/>
-          <w:numId w:val="5"/>
-        </w:numPr>
-        <w:rPr>
-          <w:highlight w:val="yellow"/>
-          <w:lang w:val="es-MX"/>
-        </w:rPr>
-      </w:pPr>
-      <w:r>
-        <w:rPr>
-          <w:highlight w:val="yellow"/>
-          <w:lang w:val="es-MX"/>
-        </w:rPr>
-        <w:t>Actuadores compatibles (3.</w:t>
-      </w:r>
-      <w:r>
-        <w:rPr>
-          <w:highlight w:val="yellow"/>
-          <w:lang w:val="es-MX"/>
-        </w:rPr>
-        <w:t>2</w:t>
-      </w:r>
-      <w:r>
-        <w:rPr>
-          <w:highlight w:val="yellow"/>
-          <w:lang w:val="es-MX"/>
-        </w:rPr>
-        <w:t>)</w:t>
-      </w:r>
-    </w:p>
-    <w:p>
-      <w:pPr>
-        <w:pStyle w:val="Prrafodelista"/>
-        <w:numPr>
-          <w:ilvl w:val="0"/>
-          <w:numId w:val="5"/>
-        </w:numPr>
-        <w:rPr>
-          <w:highlight w:val="yellow"/>
-          <w:lang w:val="es-MX"/>
-        </w:rPr>
-      </w:pPr>
-      <w:r>
-        <w:rPr>
-          <w:highlight w:val="yellow"/>
-          <w:lang w:val="es-MX"/>
-        </w:rPr>
-        <w:t>Sensores</w:t>
-      </w:r>
-      <w:r>
-        <w:rPr>
-          <w:highlight w:val="yellow"/>
-          <w:lang w:val="es-MX"/>
-        </w:rPr>
-        <w:t xml:space="preserve"> compatibles (3.</w:t>
-      </w:r>
-      <w:r>
-        <w:rPr>
-          <w:highlight w:val="yellow"/>
-          <w:lang w:val="es-MX"/>
-        </w:rPr>
-        <w:t>2</w:t>
-      </w:r>
-      <w:r>
-        <w:rPr>
-          <w:highlight w:val="yellow"/>
-          <w:lang w:val="es-MX"/>
-        </w:rPr>
-        <w:t>)</w:t>
-      </w:r>
-    </w:p>
-    <w:p>
-      <w:pPr>
-        <w:pStyle w:val="Prrafodelista"/>
-        <w:numPr>
-          <w:ilvl w:val="0"/>
-          <w:numId w:val="5"/>
-        </w:numPr>
-        <w:rPr>
-          <w:highlight w:val="yellow"/>
-          <w:lang w:val="es-MX"/>
-        </w:rPr>
-      </w:pPr>
-      <w:r>
-        <w:rPr>
-          <w:highlight w:val="yellow"/>
-          <w:lang w:val="es-MX"/>
-        </w:rPr>
-        <w:t>Tasa de muestreo (</w:t>
-      </w:r>
-      <w:r>
-        <w:rPr>
-          <w:highlight w:val="yellow"/>
-          <w:lang w:val="es-MX"/>
-        </w:rPr>
-        <w:t>3.1</w:t>
-      </w:r>
-      <w:r>
-        <w:rPr>
-          <w:highlight w:val="yellow"/>
-          <w:lang w:val="es-MX"/>
-        </w:rPr>
-        <w:t>)</w:t>
-      </w:r>
-    </w:p>
-    <w:p>
-      <w:pPr>
-        <w:pStyle w:val="Prrafodelista"/>
-        <w:numPr>
-          <w:ilvl w:val="0"/>
-          <w:numId w:val="5"/>
-        </w:numPr>
-        <w:rPr>
-          <w:highlight w:val="yellow"/>
-          <w:lang w:val="es-MX"/>
-        </w:rPr>
-      </w:pPr>
-      <w:r>
-        <w:rPr>
-          <w:highlight w:val="yellow"/>
-          <w:lang w:val="es-MX"/>
-        </w:rPr>
-        <w:t>Exactitud y precisión (</w:t>
-      </w:r>
-      <w:r>
-        <w:rPr>
-          <w:highlight w:val="yellow"/>
-          <w:lang w:val="es-MX"/>
-        </w:rPr>
-        <w:t>3.1</w:t>
-      </w:r>
-      <w:r>
-        <w:rPr>
-          <w:highlight w:val="yellow"/>
-          <w:lang w:val="es-MX"/>
-        </w:rPr>
-        <w:t>)</w:t>
-      </w:r>
-    </w:p>
-    <w:p>
-      <w:pPr>
-        <w:pStyle w:val="Prrafodelista"/>
-        <w:numPr>
-          <w:ilvl w:val="0"/>
-          <w:numId w:val="5"/>
-        </w:numPr>
-        <w:rPr>
-          <w:highlight w:val="yellow"/>
-          <w:lang w:val="es-MX"/>
-        </w:rPr>
-      </w:pPr>
-      <w:r>
-        <w:rPr>
-          <w:highlight w:val="yellow"/>
-          <w:lang w:val="es-MX"/>
-        </w:rPr>
-        <w:t>Rango de operación de temperatura de proceso (</w:t>
-      </w:r>
-      <w:r>
-        <w:rPr>
-          <w:highlight w:val="yellow"/>
-          <w:lang w:val="es-MX"/>
-        </w:rPr>
-        <w:t>3.1</w:t>
-      </w:r>
-      <w:r>
-        <w:rPr>
-          <w:highlight w:val="yellow"/>
-          <w:lang w:val="es-MX"/>
-        </w:rPr>
-        <w:t>)</w:t>
-      </w:r>
-    </w:p>
-    <w:p>
-      <w:pPr>
-        <w:pStyle w:val="Prrafodelista"/>
-        <w:numPr>
-          <w:ilvl w:val="0"/>
-          <w:numId w:val="5"/>
-        </w:numPr>
-        <w:rPr>
-          <w:lang w:val="es-MX"/>
-        </w:rPr>
-      </w:pPr>
-      <w:r>
-        <w:rPr>
-          <w:lang w:val="es-MX"/>
-        </w:rPr>
-        <w:t xml:space="preserve">Tipos de conectores eléctricos </w:t>
-      </w:r>
-      <w:r>
-        <w:rPr>
-          <w:lang w:val="es-MX"/>
-        </w:rPr>
-        <w:t>(3.1)</w:t>
-      </w:r>
-    </w:p>
-    <w:p>
-      <w:pPr>
-        <w:pStyle w:val="Prrafodelista"/>
-        <w:numPr>
-          <w:ilvl w:val="0"/>
-          <w:numId w:val="5"/>
-        </w:numPr>
-        <w:rPr>
-          <w:lang w:val="es-MX"/>
-        </w:rPr>
-      </w:pPr>
-      <w:r>
-        <w:rPr>
-          <w:lang w:val="es-MX"/>
-        </w:rPr>
-        <w:t xml:space="preserve">Mecanismos de montaje en tablero </w:t>
-      </w:r>
-      <w:r>
-        <w:rPr>
-          <w:lang w:val="es-MX"/>
-        </w:rPr>
-        <w:t>(2.7)</w:t>
-      </w:r>
-    </w:p>
-    <w:p>
-      <w:pPr>
-        <w:pStyle w:val="Prrafodelista"/>
-        <w:numPr>
-          <w:ilvl w:val="0"/>
-          <w:numId w:val="5"/>
-        </w:numPr>
-        <w:rPr>
-          <w:lang w:val="es-MX"/>
-        </w:rPr>
-      </w:pPr>
-      <w:r>
-        <w:rPr>
-          <w:lang w:val="es-MX"/>
-        </w:rPr>
-        <w:t>Temperatura de operación y ambiental adecuadas (2.</w:t>
-      </w:r>
-      <w:r>
-        <w:rPr>
-          <w:lang w:val="es-MX"/>
-        </w:rPr>
-        <w:t>4</w:t>
-      </w:r>
-      <w:r>
-        <w:rPr>
-          <w:lang w:val="es-MX"/>
-        </w:rPr>
-        <w:t>)</w:t>
-      </w:r>
-    </w:p>
-    <w:p>
-      <w:pPr>
-        <w:pStyle w:val="Prrafodelista"/>
-        <w:numPr>
-          <w:ilvl w:val="0"/>
-          <w:numId w:val="5"/>
-        </w:numPr>
-        <w:rPr>
+        <w:t>Dimensiones externas y peso (1.5)</w:t>
+      </w:r>
+    </w:p>
+    <w:p>
+      <w:pPr>
+        <w:rPr>
+          <w:b/>
+          <w:bCs/>
+          <w:lang w:val="es-MX"/>
+        </w:rPr>
+      </w:pPr>
+    </w:p>
+    <w:p>
+      <w:pPr>
+        <w:rPr>
+          <w:b/>
+          <w:bCs/>
           <w:lang w:val="es-MX"/>
         </w:rPr>
       </w:pPr>
       <w:proofErr w:type="spellStart"/>
       <w:r>
         <w:rPr>
-          <w:lang w:val="es-MX"/>
-        </w:rPr>
-        <w:t>Reset</w:t>
+          <w:b/>
+          <w:bCs/>
+          <w:lang w:val="es-MX"/>
+        </w:rPr>
+        <w:t>Modificacion</w:t>
       </w:r>
       <w:proofErr w:type="spellEnd"/>
       <w:r>
         <w:rPr>
-          <w:lang w:val="es-MX"/>
-        </w:rPr>
-        <w:t xml:space="preserve"> de fábrica (</w:t>
-      </w:r>
-      <w:r>
-        <w:rPr>
-          <w:lang w:val="es-MX"/>
-        </w:rPr>
-        <w:t>2.3</w:t>
-      </w:r>
-      <w:r>
-        <w:rPr>
-          <w:lang w:val="es-MX"/>
-        </w:rPr>
-        <w:t>)</w:t>
-      </w:r>
-    </w:p>
-    <w:p>
-      <w:pPr>
-        <w:pStyle w:val="Prrafodelista"/>
-        <w:numPr>
-          <w:ilvl w:val="0"/>
-          <w:numId w:val="5"/>
-        </w:numPr>
-        <w:rPr>
-          <w:lang w:val="es-MX"/>
-        </w:rPr>
-      </w:pPr>
-      <w:r>
-        <w:rPr>
-          <w:lang w:val="es-MX"/>
-        </w:rPr>
-        <w:t xml:space="preserve">Protección de polarización </w:t>
-      </w:r>
-      <w:r>
-        <w:rPr>
-          <w:lang w:val="es-MX"/>
-        </w:rPr>
-        <w:t xml:space="preserve">y salida </w:t>
-      </w:r>
-      <w:r>
-        <w:rPr>
-          <w:lang w:val="es-MX"/>
-        </w:rPr>
-        <w:t>(</w:t>
-      </w:r>
-      <w:r>
-        <w:rPr>
-          <w:lang w:val="es-MX"/>
-        </w:rPr>
-        <w:t>2</w:t>
-      </w:r>
-      <w:r>
-        <w:rPr>
-          <w:lang w:val="es-MX"/>
-        </w:rPr>
-        <w:t>)</w:t>
-      </w:r>
-    </w:p>
-    <w:p>
-      <w:pPr>
-        <w:pStyle w:val="Prrafodelista"/>
-        <w:numPr>
-          <w:ilvl w:val="0"/>
-          <w:numId w:val="5"/>
-        </w:numPr>
-        <w:rPr>
-          <w:lang w:val="es-MX"/>
-        </w:rPr>
-      </w:pPr>
-      <w:r>
-        <w:rPr>
-          <w:lang w:val="es-MX"/>
-        </w:rPr>
-        <w:t>Consumo de corriente (</w:t>
-      </w:r>
-      <w:r>
-        <w:rPr>
-          <w:lang w:val="es-MX"/>
-        </w:rPr>
-        <w:t>2</w:t>
-      </w:r>
-      <w:r>
-        <w:rPr>
-          <w:lang w:val="es-MX"/>
-        </w:rPr>
-        <w:t>)</w:t>
-      </w:r>
-    </w:p>
-    <w:p>
-      <w:pPr>
-        <w:pStyle w:val="Prrafodelista"/>
-        <w:numPr>
-          <w:ilvl w:val="0"/>
-          <w:numId w:val="5"/>
-        </w:numPr>
-        <w:rPr>
-          <w:lang w:val="es-MX"/>
-        </w:rPr>
-      </w:pPr>
-      <w:r>
-        <w:rPr>
-          <w:lang w:val="es-MX"/>
-        </w:rPr>
-        <w:t xml:space="preserve">Facilidad de ensamblaje y </w:t>
-      </w:r>
-      <w:proofErr w:type="spellStart"/>
-      <w:r>
-        <w:rPr>
-          <w:lang w:val="es-MX"/>
-        </w:rPr>
-        <w:t>desensamblaje</w:t>
-      </w:r>
-      <w:proofErr w:type="spellEnd"/>
-      <w:r>
-        <w:rPr>
-          <w:lang w:val="es-MX"/>
-        </w:rPr>
-        <w:t xml:space="preserve"> (1</w:t>
-      </w:r>
-      <w:r>
-        <w:rPr>
-          <w:lang w:val="es-MX"/>
-        </w:rPr>
-        <w:t>.8</w:t>
-      </w:r>
-      <w:r>
-        <w:rPr>
-          <w:lang w:val="es-MX"/>
-        </w:rPr>
-        <w:t>)</w:t>
-      </w:r>
-    </w:p>
-    <w:p>
-      <w:pPr>
-        <w:pStyle w:val="Prrafodelista"/>
-        <w:numPr>
-          <w:ilvl w:val="0"/>
-          <w:numId w:val="5"/>
-        </w:numPr>
-        <w:rPr>
-          <w:lang w:val="es-MX"/>
-        </w:rPr>
-      </w:pPr>
-      <w:r>
-        <w:rPr>
-          <w:lang w:val="es-MX"/>
-        </w:rPr>
-        <w:t>Funciones de alarma (1.</w:t>
-      </w:r>
-      <w:r>
-        <w:rPr>
-          <w:lang w:val="es-MX"/>
-        </w:rPr>
-        <w:t>7</w:t>
-      </w:r>
-      <w:r>
-        <w:rPr>
-          <w:lang w:val="es-MX"/>
-        </w:rPr>
-        <w:t>)</w:t>
-      </w:r>
-    </w:p>
-    <w:p>
-      <w:pPr>
-        <w:pStyle w:val="Prrafodelista"/>
-        <w:numPr>
-          <w:ilvl w:val="0"/>
-          <w:numId w:val="5"/>
-        </w:numPr>
-        <w:rPr>
-          <w:lang w:val="es-MX"/>
-        </w:rPr>
-      </w:pPr>
-      <w:r>
-        <w:rPr>
-          <w:lang w:val="es-MX"/>
-        </w:rPr>
-        <w:t>Dimensiones externas y peso (</w:t>
-      </w:r>
-      <w:r>
-        <w:rPr>
-          <w:lang w:val="es-MX"/>
-        </w:rPr>
-        <w:t>1.5</w:t>
-      </w:r>
-      <w:r>
-        <w:rPr>
-          <w:lang w:val="es-MX"/>
-        </w:rPr>
-        <w:t>)</w:t>
-      </w:r>
-    </w:p>
-    <w:p>
-      <w:pPr>
-        <w:rPr>
-          <w:b/>
-          <w:bCs/>
-          <w:lang w:val="es-MX"/>
-        </w:rPr>
-      </w:pPr>
+          <w:b/>
+          <w:bCs/>
+          <w:lang w:val="es-MX"/>
+        </w:rPr>
+        <w:t xml:space="preserve"> de prueba </w:t>
+      </w:r>
     </w:p>
     <w:sectPr>
       <w:pgSz w:w="12240" w:h="15840"/>

</xml_diff>